<commit_message>
[Fixed] - TourNote form and FPA Statement in Word format
</commit_message>
<xml_diff>
--- a/Installer Script/WordTemplates/TourNote.docx
+++ b/Installer Script/WordTemplates/TourNote.docx
@@ -99,49 +99,12 @@
     <w:p>
       <w:pPr>
         <w:pStyle w:val="NoSpacing"/>
-        <w:spacing w:line="276" w:lineRule="auto"/>
-        <w:rPr>
-          <w:b/>
-          <w:noProof/>
-        </w:rPr>
-      </w:pPr>
-      <w:r>
-        <w:rPr>
-          <w:noProof/>
-        </w:rPr>
-        <w:tab/>
-      </w:r>
-      <w:r>
-        <w:rPr>
-          <w:b/>
-          <w:noProof/>
-        </w:rPr>
-        <w:t>PEN No</w:t>
-      </w:r>
-      <w:r>
-        <w:rPr>
-          <w:b/>
-          <w:noProof/>
-        </w:rPr>
-        <w:tab/>
-      </w:r>
-      <w:r>
-        <w:rPr>
-          <w:b/>
-          <w:noProof/>
-        </w:rPr>
-        <w:tab/>
-        <w:t xml:space="preserve">: </w:t>
-      </w:r>
-      <w:bookmarkStart w:id="2" w:name="PEN"/>
-      <w:r>
-        <w:rPr>
-          <w:b/>
-          <w:noProof/>
-        </w:rPr>
-        <w:t>PEN</w:t>
-      </w:r>
-      <w:bookmarkEnd w:id="2"/>
+        <w:jc w:val="center"/>
+        <w:rPr>
+          <w:b/>
+          <w:noProof/>
+        </w:rPr>
+      </w:pPr>
     </w:p>
     <w:p>
       <w:pPr>
@@ -154,6 +117,53 @@
       </w:pPr>
       <w:r>
         <w:rPr>
+          <w:noProof/>
+        </w:rPr>
+        <w:tab/>
+      </w:r>
+      <w:r>
+        <w:rPr>
+          <w:b/>
+          <w:noProof/>
+        </w:rPr>
+        <w:t>PEN No</w:t>
+      </w:r>
+      <w:r>
+        <w:rPr>
+          <w:b/>
+          <w:noProof/>
+        </w:rPr>
+        <w:tab/>
+      </w:r>
+      <w:r>
+        <w:rPr>
+          <w:b/>
+          <w:noProof/>
+        </w:rPr>
+        <w:tab/>
+        <w:t xml:space="preserve">: </w:t>
+      </w:r>
+      <w:bookmarkStart w:id="2" w:name="PEN"/>
+      <w:r>
+        <w:rPr>
+          <w:b/>
+          <w:noProof/>
+        </w:rPr>
+        <w:t>PEN</w:t>
+      </w:r>
+      <w:bookmarkEnd w:id="2"/>
+    </w:p>
+    <w:p>
+      <w:pPr>
+        <w:pStyle w:val="NoSpacing"/>
+        <w:spacing w:line="276" w:lineRule="auto"/>
+        <w:rPr>
+          <w:b/>
+          <w:noProof/>
+        </w:rPr>
+      </w:pPr>
+      <w:r>
+        <w:rPr>
           <w:b/>
           <w:noProof/>
         </w:rPr>
@@ -184,6 +194,16 @@
         </w:rPr>
         <w:t>/-</w:t>
       </w:r>
+    </w:p>
+    <w:p>
+      <w:pPr>
+        <w:pStyle w:val="NoSpacing"/>
+        <w:spacing w:line="276" w:lineRule="auto"/>
+        <w:rPr>
+          <w:b/>
+          <w:noProof/>
+        </w:rPr>
+      </w:pPr>
     </w:p>
     <w:tbl>
       <w:tblPr>

</xml_diff>

<commit_message>
Tour note generation from weekly diary
</commit_message>
<xml_diff>
--- a/Installer Script/WordTemplates/TourNote.docx
+++ b/Installer Script/WordTemplates/TourNote.docx
@@ -737,66 +737,6 @@
         <w:t>Place</w:t>
       </w:r>
       <w:bookmarkEnd w:id="5"/>
-      <w:r>
-        <w:rPr>
-          <w:noProof/>
-        </w:rPr>
-        <w:tab/>
-      </w:r>
-      <w:r>
-        <w:rPr>
-          <w:noProof/>
-        </w:rPr>
-        <w:tab/>
-      </w:r>
-      <w:r>
-        <w:rPr>
-          <w:noProof/>
-        </w:rPr>
-        <w:tab/>
-      </w:r>
-      <w:r>
-        <w:rPr>
-          <w:noProof/>
-        </w:rPr>
-        <w:tab/>
-      </w:r>
-      <w:r>
-        <w:rPr>
-          <w:noProof/>
-        </w:rPr>
-        <w:tab/>
-      </w:r>
-      <w:r>
-        <w:rPr>
-          <w:noProof/>
-        </w:rPr>
-        <w:tab/>
-      </w:r>
-      <w:r>
-        <w:rPr>
-          <w:noProof/>
-        </w:rPr>
-        <w:tab/>
-      </w:r>
-      <w:r>
-        <w:rPr>
-          <w:noProof/>
-        </w:rPr>
-        <w:tab/>
-      </w:r>
-      <w:r>
-        <w:rPr>
-          <w:noProof/>
-        </w:rPr>
-        <w:tab/>
-      </w:r>
-      <w:r>
-        <w:rPr>
-          <w:noProof/>
-        </w:rPr>
-        <w:t>Submitted,</w:t>
-      </w:r>
     </w:p>
     <w:p>
       <w:pPr>

</xml_diff>

<commit_message>
[Modified[ - Tour Note Font size, split journey as default
</commit_message>
<xml_diff>
--- a/Installer Script/WordTemplates/TourNote.docx
+++ b/Installer Script/WordTemplates/TourNote.docx
@@ -9,12 +9,16 @@
         <w:rPr>
           <w:b/>
           <w:noProof/>
-        </w:rPr>
-      </w:pPr>
-      <w:r>
-        <w:rPr>
-          <w:b/>
-          <w:noProof/>
+          <w:sz w:val="20"/>
+          <w:szCs w:val="20"/>
+        </w:rPr>
+      </w:pPr>
+      <w:r>
+        <w:rPr>
+          <w:b/>
+          <w:noProof/>
+          <w:sz w:val="20"/>
+          <w:szCs w:val="20"/>
         </w:rPr>
         <w:t xml:space="preserve">TOUR NOTE OF </w:t>
       </w:r>
@@ -23,6 +27,8 @@
         <w:rPr>
           <w:b/>
           <w:noProof/>
+          <w:sz w:val="20"/>
+          <w:szCs w:val="20"/>
         </w:rPr>
         <w:t>NAME</w:t>
       </w:r>
@@ -30,6 +36,8 @@
         <w:rPr>
           <w:b/>
           <w:noProof/>
+          <w:sz w:val="20"/>
+          <w:szCs w:val="20"/>
         </w:rPr>
         <w:t xml:space="preserve">, </w:t>
       </w:r>
@@ -37,6 +45,8 @@
         <w:rPr>
           <w:b/>
           <w:noProof/>
+          <w:sz w:val="20"/>
+          <w:szCs w:val="20"/>
         </w:rPr>
         <w:t>DESIGNATION</w:t>
       </w:r>
@@ -44,6 +54,8 @@
         <w:rPr>
           <w:b/>
           <w:noProof/>
+          <w:sz w:val="20"/>
+          <w:szCs w:val="20"/>
         </w:rPr>
         <w:t xml:space="preserve">, </w:t>
       </w:r>
@@ -51,6 +63,8 @@
         <w:rPr>
           <w:b/>
           <w:noProof/>
+          <w:sz w:val="20"/>
+          <w:szCs w:val="20"/>
         </w:rPr>
         <w:t>OFFICE NAME</w:t>
       </w:r>
@@ -58,6 +72,8 @@
         <w:rPr>
           <w:b/>
           <w:noProof/>
+          <w:sz w:val="20"/>
+          <w:szCs w:val="20"/>
         </w:rPr>
         <w:t xml:space="preserve">, </w:t>
       </w:r>
@@ -65,6 +81,8 @@
         <w:rPr>
           <w:b/>
           <w:noProof/>
+          <w:sz w:val="20"/>
+          <w:szCs w:val="20"/>
         </w:rPr>
         <w:t>UNIT</w:t>
       </w:r>
@@ -77,12 +95,16 @@
         <w:rPr>
           <w:b/>
           <w:noProof/>
-        </w:rPr>
-      </w:pPr>
-      <w:r>
-        <w:rPr>
-          <w:b/>
-          <w:noProof/>
+          <w:sz w:val="20"/>
+          <w:szCs w:val="20"/>
+        </w:rPr>
+      </w:pPr>
+      <w:r>
+        <w:rPr>
+          <w:b/>
+          <w:noProof/>
+          <w:sz w:val="20"/>
+          <w:szCs w:val="20"/>
         </w:rPr>
         <w:t xml:space="preserve">FOR THE MONTH OF </w:t>
       </w:r>
@@ -91,6 +113,8 @@
         <w:rPr>
           <w:b/>
           <w:noProof/>
+          <w:sz w:val="20"/>
+          <w:szCs w:val="20"/>
         </w:rPr>
         <w:t>MONTH</w:t>
       </w:r>
@@ -103,6 +127,8 @@
         <w:rPr>
           <w:b/>
           <w:noProof/>
+          <w:sz w:val="20"/>
+          <w:szCs w:val="20"/>
         </w:rPr>
       </w:pPr>
     </w:p>
@@ -113,18 +139,24 @@
         <w:rPr>
           <w:b/>
           <w:noProof/>
-        </w:rPr>
-      </w:pPr>
-      <w:r>
-        <w:rPr>
-          <w:noProof/>
-        </w:rPr>
-        <w:tab/>
-      </w:r>
-      <w:r>
-        <w:rPr>
-          <w:b/>
-          <w:noProof/>
+          <w:sz w:val="20"/>
+          <w:szCs w:val="20"/>
+        </w:rPr>
+      </w:pPr>
+      <w:r>
+        <w:rPr>
+          <w:noProof/>
+          <w:sz w:val="20"/>
+          <w:szCs w:val="20"/>
+        </w:rPr>
+        <w:tab/>
+      </w:r>
+      <w:r>
+        <w:rPr>
+          <w:b/>
+          <w:noProof/>
+          <w:sz w:val="20"/>
+          <w:szCs w:val="20"/>
         </w:rPr>
         <w:t>PEN No</w:t>
       </w:r>
@@ -132,13 +164,17 @@
         <w:rPr>
           <w:b/>
           <w:noProof/>
-        </w:rPr>
-        <w:tab/>
-      </w:r>
-      <w:r>
-        <w:rPr>
-          <w:b/>
-          <w:noProof/>
+          <w:sz w:val="20"/>
+          <w:szCs w:val="20"/>
+        </w:rPr>
+        <w:tab/>
+      </w:r>
+      <w:r>
+        <w:rPr>
+          <w:b/>
+          <w:noProof/>
+          <w:sz w:val="20"/>
+          <w:szCs w:val="20"/>
         </w:rPr>
         <w:tab/>
         <w:t xml:space="preserve">: </w:t>
@@ -148,6 +184,8 @@
         <w:rPr>
           <w:b/>
           <w:noProof/>
+          <w:sz w:val="20"/>
+          <w:szCs w:val="20"/>
         </w:rPr>
         <w:t>PEN</w:t>
       </w:r>
@@ -160,12 +198,16 @@
         <w:rPr>
           <w:b/>
           <w:noProof/>
-        </w:rPr>
-      </w:pPr>
-      <w:r>
-        <w:rPr>
-          <w:b/>
-          <w:noProof/>
+          <w:sz w:val="20"/>
+          <w:szCs w:val="20"/>
+        </w:rPr>
+      </w:pPr>
+      <w:r>
+        <w:rPr>
+          <w:b/>
+          <w:noProof/>
+          <w:sz w:val="20"/>
+          <w:szCs w:val="20"/>
         </w:rPr>
         <w:tab/>
         <w:t>Basic Pay</w:t>
@@ -174,6 +216,8 @@
         <w:rPr>
           <w:b/>
           <w:noProof/>
+          <w:sz w:val="20"/>
+          <w:szCs w:val="20"/>
         </w:rPr>
         <w:tab/>
         <w:t xml:space="preserve">: Rs. </w:t>
@@ -183,6 +227,8 @@
         <w:rPr>
           <w:b/>
           <w:noProof/>
+          <w:sz w:val="20"/>
+          <w:szCs w:val="20"/>
         </w:rPr>
         <w:t>BP</w:t>
       </w:r>
@@ -191,6 +237,8 @@
         <w:rPr>
           <w:b/>
           <w:noProof/>
+          <w:sz w:val="20"/>
+          <w:szCs w:val="20"/>
         </w:rPr>
         <w:t>/-</w:t>
       </w:r>
@@ -202,6 +250,8 @@
         <w:rPr>
           <w:b/>
           <w:noProof/>
+          <w:sz w:val="20"/>
+          <w:szCs w:val="20"/>
         </w:rPr>
       </w:pPr>
     </w:p>
@@ -244,12 +294,16 @@
               <w:rPr>
                 <w:b/>
                 <w:noProof/>
+                <w:sz w:val="20"/>
+                <w:szCs w:val="20"/>
               </w:rPr>
             </w:pPr>
             <w:r>
               <w:rPr>
                 <w:b/>
                 <w:noProof/>
+                <w:sz w:val="20"/>
+                <w:szCs w:val="20"/>
               </w:rPr>
               <w:t>Sl.</w:t>
             </w:r>
@@ -268,12 +322,16 @@
               <w:rPr>
                 <w:b/>
                 <w:noProof/>
+                <w:sz w:val="20"/>
+                <w:szCs w:val="20"/>
               </w:rPr>
             </w:pPr>
             <w:r>
               <w:rPr>
                 <w:b/>
                 <w:noProof/>
+                <w:sz w:val="20"/>
+                <w:szCs w:val="20"/>
               </w:rPr>
               <w:t>Date and Time</w:t>
             </w:r>
@@ -292,12 +350,16 @@
               <w:rPr>
                 <w:b/>
                 <w:noProof/>
+                <w:sz w:val="20"/>
+                <w:szCs w:val="20"/>
               </w:rPr>
             </w:pPr>
             <w:r>
               <w:rPr>
                 <w:b/>
                 <w:noProof/>
+                <w:sz w:val="20"/>
+                <w:szCs w:val="20"/>
               </w:rPr>
               <w:t>Places Visited</w:t>
             </w:r>
@@ -316,12 +378,16 @@
               <w:rPr>
                 <w:b/>
                 <w:noProof/>
+                <w:sz w:val="20"/>
+                <w:szCs w:val="20"/>
               </w:rPr>
             </w:pPr>
             <w:r>
               <w:rPr>
                 <w:b/>
                 <w:noProof/>
+                <w:sz w:val="20"/>
+                <w:szCs w:val="20"/>
               </w:rPr>
               <w:t>Mode of conveyance</w:t>
             </w:r>
@@ -340,12 +406,16 @@
               <w:rPr>
                 <w:b/>
                 <w:noProof/>
+                <w:sz w:val="20"/>
+                <w:szCs w:val="20"/>
               </w:rPr>
             </w:pPr>
             <w:r>
               <w:rPr>
                 <w:b/>
                 <w:noProof/>
+                <w:sz w:val="20"/>
+                <w:szCs w:val="20"/>
               </w:rPr>
               <w:t>Distance in km</w:t>
             </w:r>
@@ -364,12 +434,16 @@
               <w:rPr>
                 <w:b/>
                 <w:noProof/>
+                <w:sz w:val="20"/>
+                <w:szCs w:val="20"/>
               </w:rPr>
             </w:pPr>
             <w:r>
               <w:rPr>
                 <w:b/>
                 <w:noProof/>
+                <w:sz w:val="20"/>
+                <w:szCs w:val="20"/>
               </w:rPr>
               <w:t>Purpose of journey</w:t>
             </w:r>
@@ -390,6 +464,8 @@
               <w:rPr>
                 <w:b/>
                 <w:noProof/>
+                <w:sz w:val="20"/>
+                <w:szCs w:val="20"/>
               </w:rPr>
             </w:pPr>
           </w:p>
@@ -406,12 +482,16 @@
               <w:rPr>
                 <w:b/>
                 <w:noProof/>
+                <w:sz w:val="20"/>
+                <w:szCs w:val="20"/>
               </w:rPr>
             </w:pPr>
             <w:r>
               <w:rPr>
                 <w:b/>
                 <w:noProof/>
+                <w:sz w:val="20"/>
+                <w:szCs w:val="20"/>
               </w:rPr>
               <w:t>From</w:t>
             </w:r>
@@ -429,12 +509,16 @@
               <w:rPr>
                 <w:b/>
                 <w:noProof/>
+                <w:sz w:val="20"/>
+                <w:szCs w:val="20"/>
               </w:rPr>
             </w:pPr>
             <w:r>
               <w:rPr>
                 <w:b/>
                 <w:noProof/>
+                <w:sz w:val="20"/>
+                <w:szCs w:val="20"/>
               </w:rPr>
               <w:t>To</w:t>
             </w:r>
@@ -452,12 +536,16 @@
               <w:rPr>
                 <w:b/>
                 <w:noProof/>
+                <w:sz w:val="20"/>
+                <w:szCs w:val="20"/>
               </w:rPr>
             </w:pPr>
             <w:r>
               <w:rPr>
                 <w:b/>
                 <w:noProof/>
+                <w:sz w:val="20"/>
+                <w:szCs w:val="20"/>
               </w:rPr>
               <w:t>From</w:t>
             </w:r>
@@ -474,12 +562,16 @@
               <w:jc w:val="center"/>
               <w:rPr>
                 <w:noProof/>
+                <w:sz w:val="20"/>
+                <w:szCs w:val="20"/>
               </w:rPr>
             </w:pPr>
             <w:r>
               <w:rPr>
                 <w:b/>
                 <w:noProof/>
+                <w:sz w:val="20"/>
+                <w:szCs w:val="20"/>
               </w:rPr>
               <w:t>To</w:t>
             </w:r>
@@ -498,6 +590,8 @@
               <w:rPr>
                 <w:b/>
                 <w:noProof/>
+                <w:sz w:val="20"/>
+                <w:szCs w:val="20"/>
               </w:rPr>
             </w:pPr>
           </w:p>
@@ -515,6 +609,8 @@
               <w:rPr>
                 <w:b/>
                 <w:noProof/>
+                <w:sz w:val="20"/>
+                <w:szCs w:val="20"/>
               </w:rPr>
             </w:pPr>
           </w:p>
@@ -532,6 +628,8 @@
               <w:rPr>
                 <w:b/>
                 <w:noProof/>
+                <w:sz w:val="20"/>
+                <w:szCs w:val="20"/>
               </w:rPr>
             </w:pPr>
           </w:p>
@@ -552,6 +650,8 @@
               <w:jc w:val="center"/>
               <w:rPr>
                 <w:noProof/>
+                <w:sz w:val="20"/>
+                <w:szCs w:val="20"/>
               </w:rPr>
             </w:pPr>
           </w:p>
@@ -567,6 +667,8 @@
               <w:jc w:val="center"/>
               <w:rPr>
                 <w:noProof/>
+                <w:sz w:val="20"/>
+                <w:szCs w:val="20"/>
                 <w:u w:val="single"/>
               </w:rPr>
             </w:pPr>
@@ -583,6 +685,8 @@
               <w:jc w:val="center"/>
               <w:rPr>
                 <w:noProof/>
+                <w:sz w:val="20"/>
+                <w:szCs w:val="20"/>
                 <w:u w:val="single"/>
               </w:rPr>
             </w:pPr>
@@ -598,6 +702,8 @@
               <w:spacing w:after="0" w:line="240" w:lineRule="auto"/>
               <w:rPr>
                 <w:noProof/>
+                <w:sz w:val="20"/>
+                <w:szCs w:val="20"/>
               </w:rPr>
             </w:pPr>
           </w:p>
@@ -612,6 +718,8 @@
               <w:spacing w:after="0" w:line="240" w:lineRule="auto"/>
               <w:rPr>
                 <w:noProof/>
+                <w:sz w:val="20"/>
+                <w:szCs w:val="20"/>
               </w:rPr>
             </w:pPr>
           </w:p>
@@ -626,6 +734,8 @@
               <w:spacing w:after="0" w:line="240" w:lineRule="auto"/>
               <w:rPr>
                 <w:noProof/>
+                <w:sz w:val="20"/>
+                <w:szCs w:val="20"/>
               </w:rPr>
             </w:pPr>
           </w:p>
@@ -641,6 +751,8 @@
               <w:jc w:val="center"/>
               <w:rPr>
                 <w:noProof/>
+                <w:sz w:val="20"/>
+                <w:szCs w:val="20"/>
               </w:rPr>
             </w:pPr>
           </w:p>
@@ -655,6 +767,8 @@
               <w:spacing w:after="0" w:line="240" w:lineRule="auto"/>
               <w:rPr>
                 <w:noProof/>
+                <w:sz w:val="20"/>
+                <w:szCs w:val="20"/>
               </w:rPr>
             </w:pPr>
           </w:p>
@@ -667,6 +781,8 @@
         <w:jc w:val="both"/>
         <w:rPr>
           <w:noProof/>
+          <w:sz w:val="20"/>
+          <w:szCs w:val="20"/>
         </w:rPr>
       </w:pPr>
     </w:p>
@@ -676,11 +792,15 @@
         <w:jc w:val="both"/>
         <w:rPr>
           <w:noProof/>
-        </w:rPr>
-      </w:pPr>
-      <w:r>
-        <w:rPr>
-          <w:noProof/>
+          <w:sz w:val="20"/>
+          <w:szCs w:val="20"/>
+        </w:rPr>
+      </w:pPr>
+      <w:r>
+        <w:rPr>
+          <w:noProof/>
+          <w:sz w:val="20"/>
+          <w:szCs w:val="20"/>
         </w:rPr>
         <w:tab/>
         <w:t>Certified that the above mentioned journeys and halts were performed in the interest of public service as per orders.</w:t>
@@ -688,6 +808,8 @@
       <w:r>
         <w:rPr>
           <w:noProof/>
+          <w:sz w:val="20"/>
+          <w:szCs w:val="20"/>
         </w:rPr>
         <w:t xml:space="preserve"> </w:t>
       </w:r>
@@ -695,6 +817,8 @@
       <w:r>
         <w:rPr>
           <w:noProof/>
+          <w:sz w:val="20"/>
+          <w:szCs w:val="20"/>
         </w:rPr>
         <w:t>During the rail portion of the journey, I have travelled only in the class of accommodation I am entitled to travel.</w:t>
       </w:r>
@@ -702,6 +826,8 @@
       <w:r>
         <w:rPr>
           <w:noProof/>
+          <w:sz w:val="20"/>
+          <w:szCs w:val="20"/>
         </w:rPr>
         <w:t xml:space="preserve"> Also certified that the amount claimed in the bill has not exceeded the monthly/quarterly ceiling limit.</w:t>
       </w:r>
@@ -712,6 +838,8 @@
         <w:jc w:val="both"/>
         <w:rPr>
           <w:noProof/>
+          <w:sz w:val="20"/>
+          <w:szCs w:val="20"/>
         </w:rPr>
       </w:pPr>
     </w:p>
@@ -721,11 +849,15 @@
         <w:jc w:val="both"/>
         <w:rPr>
           <w:noProof/>
-        </w:rPr>
-      </w:pPr>
-      <w:r>
-        <w:rPr>
-          <w:noProof/>
+          <w:sz w:val="20"/>
+          <w:szCs w:val="20"/>
+        </w:rPr>
+      </w:pPr>
+      <w:r>
+        <w:rPr>
+          <w:noProof/>
+          <w:sz w:val="20"/>
+          <w:szCs w:val="20"/>
         </w:rPr>
         <w:tab/>
       </w:r>
@@ -733,6 +865,8 @@
       <w:r>
         <w:rPr>
           <w:noProof/>
+          <w:sz w:val="20"/>
+          <w:szCs w:val="20"/>
         </w:rPr>
         <w:t>Place</w:t>
       </w:r>
@@ -744,11 +878,15 @@
         <w:jc w:val="both"/>
         <w:rPr>
           <w:noProof/>
-        </w:rPr>
-      </w:pPr>
-      <w:r>
-        <w:rPr>
-          <w:noProof/>
+          <w:sz w:val="20"/>
+          <w:szCs w:val="20"/>
+        </w:rPr>
+      </w:pPr>
+      <w:r>
+        <w:rPr>
+          <w:noProof/>
+          <w:sz w:val="20"/>
+          <w:szCs w:val="20"/>
         </w:rPr>
         <w:tab/>
       </w:r>
@@ -756,6 +894,8 @@
       <w:r>
         <w:rPr>
           <w:noProof/>
+          <w:sz w:val="20"/>
+          <w:szCs w:val="20"/>
         </w:rPr>
         <w:t>Date</w:t>
       </w:r>
@@ -767,6 +907,8 @@
         <w:jc w:val="both"/>
         <w:rPr>
           <w:noProof/>
+          <w:sz w:val="20"/>
+          <w:szCs w:val="20"/>
         </w:rPr>
       </w:pPr>
     </w:p>
@@ -776,6 +918,8 @@
         <w:jc w:val="both"/>
         <w:rPr>
           <w:noProof/>
+          <w:sz w:val="20"/>
+          <w:szCs w:val="20"/>
         </w:rPr>
       </w:pPr>
     </w:p>
@@ -785,65 +929,87 @@
         <w:jc w:val="both"/>
         <w:rPr>
           <w:noProof/>
-        </w:rPr>
-      </w:pPr>
-      <w:r>
-        <w:rPr>
-          <w:noProof/>
-        </w:rPr>
-        <w:tab/>
-      </w:r>
-      <w:r>
-        <w:rPr>
-          <w:noProof/>
-        </w:rPr>
-        <w:tab/>
-      </w:r>
-      <w:r>
-        <w:rPr>
-          <w:noProof/>
-        </w:rPr>
-        <w:tab/>
-      </w:r>
-      <w:r>
-        <w:rPr>
-          <w:noProof/>
-        </w:rPr>
-        <w:tab/>
-      </w:r>
-      <w:r>
-        <w:rPr>
-          <w:noProof/>
-        </w:rPr>
-        <w:tab/>
-      </w:r>
-      <w:r>
-        <w:rPr>
-          <w:noProof/>
-        </w:rPr>
-        <w:tab/>
-      </w:r>
-      <w:r>
-        <w:rPr>
-          <w:noProof/>
-        </w:rPr>
-        <w:tab/>
-      </w:r>
-      <w:r>
-        <w:rPr>
-          <w:noProof/>
-        </w:rPr>
-        <w:tab/>
-      </w:r>
-      <w:r>
-        <w:rPr>
-          <w:noProof/>
-        </w:rPr>
-        <w:tab/>
-      </w:r>
-      <w:r>
-        <w:rPr>
-          <w:noProof/>
+          <w:sz w:val="20"/>
+          <w:szCs w:val="20"/>
+        </w:rPr>
+      </w:pPr>
+      <w:r>
+        <w:rPr>
+          <w:noProof/>
+          <w:sz w:val="20"/>
+          <w:szCs w:val="20"/>
+        </w:rPr>
+        <w:tab/>
+      </w:r>
+      <w:r>
+        <w:rPr>
+          <w:noProof/>
+          <w:sz w:val="20"/>
+          <w:szCs w:val="20"/>
+        </w:rPr>
+        <w:tab/>
+      </w:r>
+      <w:r>
+        <w:rPr>
+          <w:noProof/>
+          <w:sz w:val="20"/>
+          <w:szCs w:val="20"/>
+        </w:rPr>
+        <w:tab/>
+      </w:r>
+      <w:r>
+        <w:rPr>
+          <w:noProof/>
+          <w:sz w:val="20"/>
+          <w:szCs w:val="20"/>
+        </w:rPr>
+        <w:tab/>
+      </w:r>
+      <w:r>
+        <w:rPr>
+          <w:noProof/>
+          <w:sz w:val="20"/>
+          <w:szCs w:val="20"/>
+        </w:rPr>
+        <w:tab/>
+      </w:r>
+      <w:r>
+        <w:rPr>
+          <w:noProof/>
+          <w:sz w:val="20"/>
+          <w:szCs w:val="20"/>
+        </w:rPr>
+        <w:tab/>
+      </w:r>
+      <w:r>
+        <w:rPr>
+          <w:noProof/>
+          <w:sz w:val="20"/>
+          <w:szCs w:val="20"/>
+        </w:rPr>
+        <w:tab/>
+      </w:r>
+      <w:r>
+        <w:rPr>
+          <w:noProof/>
+          <w:sz w:val="20"/>
+          <w:szCs w:val="20"/>
+        </w:rPr>
+        <w:tab/>
+      </w:r>
+      <w:r>
+        <w:rPr>
+          <w:noProof/>
+          <w:sz w:val="20"/>
+          <w:szCs w:val="20"/>
+        </w:rPr>
+        <w:tab/>
+      </w:r>
+      <w:r>
+        <w:rPr>
+          <w:noProof/>
+          <w:sz w:val="20"/>
+          <w:szCs w:val="20"/>
         </w:rPr>
         <w:tab/>
       </w:r>
@@ -851,6 +1017,8 @@
       <w:r>
         <w:rPr>
           <w:noProof/>
+          <w:sz w:val="20"/>
+          <w:szCs w:val="20"/>
         </w:rPr>
         <w:t>OfficerName</w:t>
       </w:r>
@@ -862,65 +1030,87 @@
         <w:jc w:val="both"/>
         <w:rPr>
           <w:noProof/>
-        </w:rPr>
-      </w:pPr>
-      <w:r>
-        <w:rPr>
-          <w:noProof/>
-        </w:rPr>
-        <w:tab/>
-      </w:r>
-      <w:r>
-        <w:rPr>
-          <w:noProof/>
-        </w:rPr>
-        <w:tab/>
-      </w:r>
-      <w:r>
-        <w:rPr>
-          <w:noProof/>
-        </w:rPr>
-        <w:tab/>
-      </w:r>
-      <w:r>
-        <w:rPr>
-          <w:noProof/>
-        </w:rPr>
-        <w:tab/>
-      </w:r>
-      <w:r>
-        <w:rPr>
-          <w:noProof/>
-        </w:rPr>
-        <w:tab/>
-      </w:r>
-      <w:r>
-        <w:rPr>
-          <w:noProof/>
-        </w:rPr>
-        <w:tab/>
-      </w:r>
-      <w:r>
-        <w:rPr>
-          <w:noProof/>
-        </w:rPr>
-        <w:tab/>
-      </w:r>
-      <w:r>
-        <w:rPr>
-          <w:noProof/>
-        </w:rPr>
-        <w:tab/>
-      </w:r>
-      <w:r>
-        <w:rPr>
-          <w:noProof/>
-        </w:rPr>
-        <w:tab/>
-      </w:r>
-      <w:r>
-        <w:rPr>
-          <w:noProof/>
+          <w:sz w:val="20"/>
+          <w:szCs w:val="20"/>
+        </w:rPr>
+      </w:pPr>
+      <w:r>
+        <w:rPr>
+          <w:noProof/>
+          <w:sz w:val="20"/>
+          <w:szCs w:val="20"/>
+        </w:rPr>
+        <w:tab/>
+      </w:r>
+      <w:r>
+        <w:rPr>
+          <w:noProof/>
+          <w:sz w:val="20"/>
+          <w:szCs w:val="20"/>
+        </w:rPr>
+        <w:tab/>
+      </w:r>
+      <w:r>
+        <w:rPr>
+          <w:noProof/>
+          <w:sz w:val="20"/>
+          <w:szCs w:val="20"/>
+        </w:rPr>
+        <w:tab/>
+      </w:r>
+      <w:r>
+        <w:rPr>
+          <w:noProof/>
+          <w:sz w:val="20"/>
+          <w:szCs w:val="20"/>
+        </w:rPr>
+        <w:tab/>
+      </w:r>
+      <w:r>
+        <w:rPr>
+          <w:noProof/>
+          <w:sz w:val="20"/>
+          <w:szCs w:val="20"/>
+        </w:rPr>
+        <w:tab/>
+      </w:r>
+      <w:r>
+        <w:rPr>
+          <w:noProof/>
+          <w:sz w:val="20"/>
+          <w:szCs w:val="20"/>
+        </w:rPr>
+        <w:tab/>
+      </w:r>
+      <w:r>
+        <w:rPr>
+          <w:noProof/>
+          <w:sz w:val="20"/>
+          <w:szCs w:val="20"/>
+        </w:rPr>
+        <w:tab/>
+      </w:r>
+      <w:r>
+        <w:rPr>
+          <w:noProof/>
+          <w:sz w:val="20"/>
+          <w:szCs w:val="20"/>
+        </w:rPr>
+        <w:tab/>
+      </w:r>
+      <w:r>
+        <w:rPr>
+          <w:noProof/>
+          <w:sz w:val="20"/>
+          <w:szCs w:val="20"/>
+        </w:rPr>
+        <w:tab/>
+      </w:r>
+      <w:r>
+        <w:rPr>
+          <w:noProof/>
+          <w:sz w:val="20"/>
+          <w:szCs w:val="20"/>
         </w:rPr>
         <w:tab/>
       </w:r>
@@ -928,6 +1118,8 @@
       <w:r>
         <w:rPr>
           <w:noProof/>
+          <w:sz w:val="20"/>
+          <w:szCs w:val="20"/>
         </w:rPr>
         <w:t>Designation</w:t>
       </w:r>
@@ -939,65 +1131,87 @@
         <w:jc w:val="both"/>
         <w:rPr>
           <w:noProof/>
-        </w:rPr>
-      </w:pPr>
-      <w:r>
-        <w:rPr>
-          <w:noProof/>
-        </w:rPr>
-        <w:tab/>
-      </w:r>
-      <w:r>
-        <w:rPr>
-          <w:noProof/>
-        </w:rPr>
-        <w:tab/>
-      </w:r>
-      <w:r>
-        <w:rPr>
-          <w:noProof/>
-        </w:rPr>
-        <w:tab/>
-      </w:r>
-      <w:r>
-        <w:rPr>
-          <w:noProof/>
-        </w:rPr>
-        <w:tab/>
-      </w:r>
-      <w:r>
-        <w:rPr>
-          <w:noProof/>
-        </w:rPr>
-        <w:tab/>
-      </w:r>
-      <w:r>
-        <w:rPr>
-          <w:noProof/>
-        </w:rPr>
-        <w:tab/>
-      </w:r>
-      <w:r>
-        <w:rPr>
-          <w:noProof/>
-        </w:rPr>
-        <w:tab/>
-      </w:r>
-      <w:r>
-        <w:rPr>
-          <w:noProof/>
-        </w:rPr>
-        <w:tab/>
-      </w:r>
-      <w:r>
-        <w:rPr>
-          <w:noProof/>
-        </w:rPr>
-        <w:tab/>
-      </w:r>
-      <w:r>
-        <w:rPr>
-          <w:noProof/>
+          <w:sz w:val="20"/>
+          <w:szCs w:val="20"/>
+        </w:rPr>
+      </w:pPr>
+      <w:r>
+        <w:rPr>
+          <w:noProof/>
+          <w:sz w:val="20"/>
+          <w:szCs w:val="20"/>
+        </w:rPr>
+        <w:tab/>
+      </w:r>
+      <w:r>
+        <w:rPr>
+          <w:noProof/>
+          <w:sz w:val="20"/>
+          <w:szCs w:val="20"/>
+        </w:rPr>
+        <w:tab/>
+      </w:r>
+      <w:r>
+        <w:rPr>
+          <w:noProof/>
+          <w:sz w:val="20"/>
+          <w:szCs w:val="20"/>
+        </w:rPr>
+        <w:tab/>
+      </w:r>
+      <w:r>
+        <w:rPr>
+          <w:noProof/>
+          <w:sz w:val="20"/>
+          <w:szCs w:val="20"/>
+        </w:rPr>
+        <w:tab/>
+      </w:r>
+      <w:r>
+        <w:rPr>
+          <w:noProof/>
+          <w:sz w:val="20"/>
+          <w:szCs w:val="20"/>
+        </w:rPr>
+        <w:tab/>
+      </w:r>
+      <w:r>
+        <w:rPr>
+          <w:noProof/>
+          <w:sz w:val="20"/>
+          <w:szCs w:val="20"/>
+        </w:rPr>
+        <w:tab/>
+      </w:r>
+      <w:r>
+        <w:rPr>
+          <w:noProof/>
+          <w:sz w:val="20"/>
+          <w:szCs w:val="20"/>
+        </w:rPr>
+        <w:tab/>
+      </w:r>
+      <w:r>
+        <w:rPr>
+          <w:noProof/>
+          <w:sz w:val="20"/>
+          <w:szCs w:val="20"/>
+        </w:rPr>
+        <w:tab/>
+      </w:r>
+      <w:r>
+        <w:rPr>
+          <w:noProof/>
+          <w:sz w:val="20"/>
+          <w:szCs w:val="20"/>
+        </w:rPr>
+        <w:tab/>
+      </w:r>
+      <w:r>
+        <w:rPr>
+          <w:noProof/>
+          <w:sz w:val="20"/>
+          <w:szCs w:val="20"/>
         </w:rPr>
         <w:tab/>
       </w:r>
@@ -1005,6 +1219,8 @@
       <w:r>
         <w:rPr>
           <w:noProof/>
+          <w:sz w:val="20"/>
+          <w:szCs w:val="20"/>
         </w:rPr>
         <w:t>Office</w:t>
       </w:r>
@@ -1016,65 +1232,87 @@
         <w:jc w:val="both"/>
         <w:rPr>
           <w:noProof/>
-        </w:rPr>
-      </w:pPr>
-      <w:r>
-        <w:rPr>
-          <w:noProof/>
-        </w:rPr>
-        <w:tab/>
-      </w:r>
-      <w:r>
-        <w:rPr>
-          <w:noProof/>
-        </w:rPr>
-        <w:tab/>
-      </w:r>
-      <w:r>
-        <w:rPr>
-          <w:noProof/>
-        </w:rPr>
-        <w:tab/>
-      </w:r>
-      <w:r>
-        <w:rPr>
-          <w:noProof/>
-        </w:rPr>
-        <w:tab/>
-      </w:r>
-      <w:r>
-        <w:rPr>
-          <w:noProof/>
-        </w:rPr>
-        <w:tab/>
-      </w:r>
-      <w:r>
-        <w:rPr>
-          <w:noProof/>
-        </w:rPr>
-        <w:tab/>
-      </w:r>
-      <w:r>
-        <w:rPr>
-          <w:noProof/>
-        </w:rPr>
-        <w:tab/>
-      </w:r>
-      <w:r>
-        <w:rPr>
-          <w:noProof/>
-        </w:rPr>
-        <w:tab/>
-      </w:r>
-      <w:r>
-        <w:rPr>
-          <w:noProof/>
-        </w:rPr>
-        <w:tab/>
-      </w:r>
-      <w:r>
-        <w:rPr>
-          <w:noProof/>
+          <w:sz w:val="20"/>
+          <w:szCs w:val="20"/>
+        </w:rPr>
+      </w:pPr>
+      <w:r>
+        <w:rPr>
+          <w:noProof/>
+          <w:sz w:val="20"/>
+          <w:szCs w:val="20"/>
+        </w:rPr>
+        <w:tab/>
+      </w:r>
+      <w:r>
+        <w:rPr>
+          <w:noProof/>
+          <w:sz w:val="20"/>
+          <w:szCs w:val="20"/>
+        </w:rPr>
+        <w:tab/>
+      </w:r>
+      <w:r>
+        <w:rPr>
+          <w:noProof/>
+          <w:sz w:val="20"/>
+          <w:szCs w:val="20"/>
+        </w:rPr>
+        <w:tab/>
+      </w:r>
+      <w:r>
+        <w:rPr>
+          <w:noProof/>
+          <w:sz w:val="20"/>
+          <w:szCs w:val="20"/>
+        </w:rPr>
+        <w:tab/>
+      </w:r>
+      <w:r>
+        <w:rPr>
+          <w:noProof/>
+          <w:sz w:val="20"/>
+          <w:szCs w:val="20"/>
+        </w:rPr>
+        <w:tab/>
+      </w:r>
+      <w:r>
+        <w:rPr>
+          <w:noProof/>
+          <w:sz w:val="20"/>
+          <w:szCs w:val="20"/>
+        </w:rPr>
+        <w:tab/>
+      </w:r>
+      <w:r>
+        <w:rPr>
+          <w:noProof/>
+          <w:sz w:val="20"/>
+          <w:szCs w:val="20"/>
+        </w:rPr>
+        <w:tab/>
+      </w:r>
+      <w:r>
+        <w:rPr>
+          <w:noProof/>
+          <w:sz w:val="20"/>
+          <w:szCs w:val="20"/>
+        </w:rPr>
+        <w:tab/>
+      </w:r>
+      <w:r>
+        <w:rPr>
+          <w:noProof/>
+          <w:sz w:val="20"/>
+          <w:szCs w:val="20"/>
+        </w:rPr>
+        <w:tab/>
+      </w:r>
+      <w:r>
+        <w:rPr>
+          <w:noProof/>
+          <w:sz w:val="20"/>
+          <w:szCs w:val="20"/>
         </w:rPr>
         <w:tab/>
       </w:r>
@@ -1082,6 +1320,8 @@
       <w:r>
         <w:rPr>
           <w:noProof/>
+          <w:sz w:val="20"/>
+          <w:szCs w:val="20"/>
         </w:rPr>
         <w:t>District</w:t>
       </w:r>
@@ -1093,6 +1333,8 @@
         <w:jc w:val="both"/>
         <w:rPr>
           <w:noProof/>
+          <w:sz w:val="20"/>
+          <w:szCs w:val="20"/>
         </w:rPr>
       </w:pPr>
     </w:p>
@@ -1102,6 +1344,8 @@
         <w:jc w:val="both"/>
         <w:rPr>
           <w:noProof/>
+          <w:sz w:val="20"/>
+          <w:szCs w:val="20"/>
         </w:rPr>
       </w:pPr>
     </w:p>
@@ -1111,35 +1355,47 @@
         <w:jc w:val="both"/>
         <w:rPr>
           <w:noProof/>
-        </w:rPr>
-      </w:pPr>
-      <w:r>
-        <w:rPr>
-          <w:noProof/>
-        </w:rPr>
-        <w:tab/>
-      </w:r>
-      <w:r>
-        <w:rPr>
-          <w:noProof/>
-        </w:rPr>
-        <w:tab/>
-      </w:r>
-      <w:r>
-        <w:rPr>
-          <w:noProof/>
-        </w:rPr>
-        <w:tab/>
-      </w:r>
-      <w:r>
-        <w:rPr>
-          <w:noProof/>
-        </w:rPr>
-        <w:tab/>
-      </w:r>
-      <w:r>
-        <w:rPr>
-          <w:noProof/>
+          <w:sz w:val="20"/>
+          <w:szCs w:val="20"/>
+        </w:rPr>
+      </w:pPr>
+      <w:r>
+        <w:rPr>
+          <w:noProof/>
+          <w:sz w:val="20"/>
+          <w:szCs w:val="20"/>
+        </w:rPr>
+        <w:tab/>
+      </w:r>
+      <w:r>
+        <w:rPr>
+          <w:noProof/>
+          <w:sz w:val="20"/>
+          <w:szCs w:val="20"/>
+        </w:rPr>
+        <w:tab/>
+      </w:r>
+      <w:r>
+        <w:rPr>
+          <w:noProof/>
+          <w:sz w:val="20"/>
+          <w:szCs w:val="20"/>
+        </w:rPr>
+        <w:tab/>
+      </w:r>
+      <w:r>
+        <w:rPr>
+          <w:noProof/>
+          <w:sz w:val="20"/>
+          <w:szCs w:val="20"/>
+        </w:rPr>
+        <w:tab/>
+      </w:r>
+      <w:r>
+        <w:rPr>
+          <w:noProof/>
+          <w:sz w:val="20"/>
+          <w:szCs w:val="20"/>
         </w:rPr>
         <w:tab/>
         <w:t>Counter Signed.</w:t>

</xml_diff>